<commit_message>
Updated RicOne Use Case documentation to reflect the latest version of external security service approach.
</commit_message>
<xml_diff>
--- a/SIF3InfraREST/documentation/UseCases/RICOne/SIF3 Framework Consumer and RICOne.docx
+++ b/SIF3InfraREST/documentation/UseCases/RICOne/SIF3 Framework Consumer and RICOne.docx
@@ -193,13 +193,8 @@
       <w:r>
         <w:t xml:space="preserve">: </w:t>
       </w:r>
-      <w:proofErr w:type="spellStart"/>
-      <w:r>
-        <w:t>RICOne</w:t>
-      </w:r>
-      <w:proofErr w:type="spellEnd"/>
-      <w:r>
-        <w:t xml:space="preserve"> </w:t>
+      <w:r>
+        <w:t xml:space="preserve">RICOne </w:t>
       </w:r>
       <w:proofErr w:type="spellStart"/>
       <w:r>
@@ -286,18 +281,11 @@
         </w:rPr>
         <w:t>Step 1</w:t>
       </w:r>
-      <w:bookmarkStart w:id="0" w:name="_GoBack"/>
-      <w:bookmarkEnd w:id="0"/>
       <w:r>
         <w:t xml:space="preserve">: Set </w:t>
       </w:r>
-      <w:proofErr w:type="spellStart"/>
-      <w:r>
-        <w:t>RICOne</w:t>
-      </w:r>
-      <w:proofErr w:type="spellEnd"/>
-      <w:r>
-        <w:t xml:space="preserve"> </w:t>
+      <w:r>
+        <w:t xml:space="preserve">RICOne </w:t>
       </w:r>
       <w:r>
         <w:t>Solution ID</w:t>
@@ -418,13 +406,8 @@
       <w:r>
         <w:t>.xml file and put the value of the “</w:t>
       </w:r>
-      <w:proofErr w:type="spellStart"/>
-      <w:r>
-        <w:t>RICOne</w:t>
-      </w:r>
-      <w:proofErr w:type="spellEnd"/>
-      <w:r>
-        <w:t xml:space="preserve"> </w:t>
+      <w:r>
+        <w:t xml:space="preserve">RICOne </w:t>
       </w:r>
       <w:proofErr w:type="spellStart"/>
       <w:r>
@@ -476,18 +459,7 @@
         <w:t xml:space="preserve"> node. </w:t>
       </w:r>
       <w:r>
-        <w:t xml:space="preserve">If you have not been given a </w:t>
-      </w:r>
-      <w:r>
-        <w:t>“</w:t>
-      </w:r>
-      <w:proofErr w:type="spellStart"/>
-      <w:r>
-        <w:t>RICOne</w:t>
-      </w:r>
-      <w:proofErr w:type="spellEnd"/>
-      <w:r>
-        <w:t xml:space="preserve"> </w:t>
+        <w:t xml:space="preserve">If you have not been given a “RICOne </w:t>
       </w:r>
       <w:proofErr w:type="spellStart"/>
       <w:r>
@@ -496,10 +468,7 @@
       <w:proofErr w:type="spellEnd"/>
       <w:proofErr w:type="gramStart"/>
       <w:r>
-        <w:t xml:space="preserve">” </w:t>
-      </w:r>
-      <w:r>
-        <w:t xml:space="preserve"> then</w:t>
+        <w:t>”  then</w:t>
       </w:r>
       <w:proofErr w:type="gramEnd"/>
       <w:r>
@@ -514,25 +483,7 @@
           <w:sz w:val="20"/>
           <w:szCs w:val="20"/>
         </w:rPr>
-        <w:t>&lt;</w:t>
-      </w:r>
-      <w:proofErr w:type="spellStart"/>
-      <w:r>
-        <w:rPr>
-          <w:rFonts w:ascii="Courier New" w:hAnsi="Courier New" w:cs="Courier New"/>
-          <w:sz w:val="20"/>
-          <w:szCs w:val="20"/>
-        </w:rPr>
-        <w:t>authenticationMethod</w:t>
-      </w:r>
-      <w:proofErr w:type="spellEnd"/>
-      <w:r>
-        <w:rPr>
-          <w:rFonts w:ascii="Courier New" w:hAnsi="Courier New" w:cs="Courier New"/>
-          <w:sz w:val="20"/>
-          <w:szCs w:val="20"/>
-        </w:rPr>
-        <w:t>&gt;</w:t>
+        <w:t>&lt;authenticationMethod&gt;</w:t>
       </w:r>
       <w:r>
         <w:t xml:space="preserve"> node to “</w:t>
@@ -590,7 +541,23 @@
           <w:sz w:val="16"/>
           <w:szCs w:val="16"/>
         </w:rPr>
-        <w:t>="http://www.sifassociation.org/infrastructure/3.1"&gt;</w:t>
+        <w:t>="http://www.sifas</w:t>
+      </w:r>
+      <w:r>
+        <w:rPr>
+          <w:rFonts w:ascii="Courier New" w:hAnsi="Courier New" w:cs="Courier New"/>
+          <w:sz w:val="16"/>
+          <w:szCs w:val="16"/>
+        </w:rPr>
+        <w:t>sociation.org/infrastructure/3.2.1</w:t>
+      </w:r>
+      <w:r>
+        <w:rPr>
+          <w:rFonts w:ascii="Courier New" w:hAnsi="Courier New" w:cs="Courier New"/>
+          <w:sz w:val="16"/>
+          <w:szCs w:val="16"/>
+        </w:rPr>
+        <w:t>"&gt;</w:t>
       </w:r>
     </w:p>
     <w:p>
@@ -638,9 +605,8 @@
           <w:i/>
           <w:color w:val="FF0000"/>
         </w:rPr>
-        <w:t>{</w:t>
-      </w:r>
-      <w:proofErr w:type="spellStart"/>
+        <w:t>{R</w:t>
+      </w:r>
       <w:r>
         <w:rPr>
           <w:rFonts w:ascii="Courier New" w:hAnsi="Courier New" w:cs="Courier New"/>
@@ -648,8 +614,9 @@
           <w:i/>
           <w:color w:val="FF0000"/>
         </w:rPr>
-        <w:t>R</w:t>
-      </w:r>
+        <w:t xml:space="preserve">ICOne </w:t>
+      </w:r>
+      <w:proofErr w:type="spellStart"/>
       <w:r>
         <w:rPr>
           <w:rFonts w:ascii="Courier New" w:hAnsi="Courier New" w:cs="Courier New"/>
@@ -657,7 +624,7 @@
           <w:i/>
           <w:color w:val="FF0000"/>
         </w:rPr>
-        <w:t>ICOne</w:t>
+        <w:t>SolutionID</w:t>
       </w:r>
       <w:proofErr w:type="spellEnd"/>
       <w:r>
@@ -667,26 +634,6 @@
           <w:i/>
           <w:color w:val="FF0000"/>
         </w:rPr>
-        <w:t xml:space="preserve"> </w:t>
-      </w:r>
-      <w:proofErr w:type="spellStart"/>
-      <w:r>
-        <w:rPr>
-          <w:rFonts w:ascii="Courier New" w:hAnsi="Courier New" w:cs="Courier New"/>
-          <w:b/>
-          <w:i/>
-          <w:color w:val="FF0000"/>
-        </w:rPr>
-        <w:t>SolutionID</w:t>
-      </w:r>
-      <w:proofErr w:type="spellEnd"/>
-      <w:r>
-        <w:rPr>
-          <w:rFonts w:ascii="Courier New" w:hAnsi="Courier New" w:cs="Courier New"/>
-          <w:b/>
-          <w:i/>
-          <w:color w:val="FF0000"/>
-        </w:rPr>
         <w:t>}</w:t>
       </w:r>
       <w:r>
@@ -734,7 +681,6 @@
         </w:rPr>
         <w:t xml:space="preserve">  &lt;</w:t>
       </w:r>
-      <w:proofErr w:type="spellStart"/>
       <w:proofErr w:type="gramStart"/>
       <w:r>
         <w:rPr>
@@ -742,16 +688,7 @@
           <w:sz w:val="16"/>
           <w:szCs w:val="16"/>
         </w:rPr>
-        <w:t>authenticationMethod</w:t>
-      </w:r>
-      <w:proofErr w:type="spellEnd"/>
-      <w:r>
-        <w:rPr>
-          <w:rFonts w:ascii="Courier New" w:hAnsi="Courier New" w:cs="Courier New"/>
-          <w:sz w:val="16"/>
-          <w:szCs w:val="16"/>
-        </w:rPr>
-        <w:t>&gt;</w:t>
+        <w:t>authenticationMethod&gt;</w:t>
       </w:r>
       <w:proofErr w:type="gramEnd"/>
       <w:r>
@@ -770,25 +707,7 @@
           <w:sz w:val="16"/>
           <w:szCs w:val="16"/>
         </w:rPr>
-        <w:t>&lt;/</w:t>
-      </w:r>
-      <w:proofErr w:type="spellStart"/>
-      <w:r>
-        <w:rPr>
-          <w:rFonts w:ascii="Courier New" w:hAnsi="Courier New" w:cs="Courier New"/>
-          <w:sz w:val="16"/>
-          <w:szCs w:val="16"/>
-        </w:rPr>
-        <w:t>authenticationMethod</w:t>
-      </w:r>
-      <w:proofErr w:type="spellEnd"/>
-      <w:r>
-        <w:rPr>
-          <w:rFonts w:ascii="Courier New" w:hAnsi="Courier New" w:cs="Courier New"/>
-          <w:sz w:val="16"/>
-          <w:szCs w:val="16"/>
-        </w:rPr>
-        <w:t>&gt;</w:t>
+        <w:t>&lt;/authenticationMethod&gt;</w:t>
       </w:r>
     </w:p>
     <w:p>
@@ -2211,15 +2130,7 @@
       </w:r>
       <w:proofErr w:type="spellEnd"/>
       <w:r>
-        <w:t xml:space="preserve"> using the </w:t>
-      </w:r>
-      <w:proofErr w:type="spellStart"/>
-      <w:r>
-        <w:t>RICOne</w:t>
-      </w:r>
-      <w:proofErr w:type="spellEnd"/>
-      <w:r>
-        <w:t xml:space="preserve"> Client API</w:t>
+        <w:t xml:space="preserve"> using the RICOne Client API</w:t>
       </w:r>
       <w:r>
         <w:t xml:space="preserve"> (see also section 5.10.3 of the Developer’s Guide of the SIF3 Framework</w:t>
@@ -2281,22 +2192,479 @@
       </w:r>
     </w:p>
     <w:p>
-      <w:r>
-        <w:t xml:space="preserve">Now you need to configure the consumer properties file to use that security class. Set the following properties in the </w:t>
+      <w:pPr>
+        <w:jc w:val="both"/>
+      </w:pPr>
+    </w:p>
+    <w:p>
+      <w:pPr>
+        <w:jc w:val="both"/>
+      </w:pPr>
+      <w:r>
+        <w:t xml:space="preserve">To enable the SIF3 Framework to use your </w:t>
       </w:r>
       <w:proofErr w:type="spellStart"/>
       <w:r>
-        <w:t>RicOneConsumer.properties</w:t>
+        <w:t>RICOneSecurityService</w:t>
       </w:r>
       <w:proofErr w:type="spellEnd"/>
       <w:r>
-        <w:t xml:space="preserve"> file:</w:t>
+        <w:t xml:space="preserve"> class you need to make an entry in the SIF3_EXT_SECURITY_SERVICE table as listed in section 5.10.3 of the Developer’s Guide. You need a row in there with the following values:</w:t>
       </w:r>
     </w:p>
     <w:tbl>
       <w:tblPr>
         <w:tblStyle w:val="TableGrid"/>
-        <w:tblW w:w="9214" w:type="dxa"/>
+        <w:tblW w:w="0" w:type="auto"/>
+        <w:tblInd w:w="108" w:type="dxa"/>
+        <w:tblLook w:val="04A0" w:firstRow="1" w:lastRow="0" w:firstColumn="1" w:lastColumn="0" w:noHBand="0" w:noVBand="1"/>
+      </w:tblPr>
+      <w:tblGrid>
+        <w:gridCol w:w="2254"/>
+        <w:gridCol w:w="5509"/>
+      </w:tblGrid>
+      <w:tr>
+        <w:tc>
+          <w:tcPr>
+            <w:tcW w:w="2254" w:type="dxa"/>
+            <w:shd w:val="pct10" w:color="auto" w:fill="auto"/>
+          </w:tcPr>
+          <w:p>
+            <w:pPr>
+              <w:jc w:val="both"/>
+              <w:rPr>
+                <w:b/>
+                <w:sz w:val="18"/>
+                <w:szCs w:val="18"/>
+              </w:rPr>
+            </w:pPr>
+            <w:r>
+              <w:rPr>
+                <w:b/>
+                <w:sz w:val="18"/>
+                <w:szCs w:val="18"/>
+              </w:rPr>
+              <w:t>Column Name</w:t>
+            </w:r>
+          </w:p>
+        </w:tc>
+        <w:tc>
+          <w:tcPr>
+            <w:tcW w:w="2276" w:type="dxa"/>
+            <w:shd w:val="pct10" w:color="auto" w:fill="auto"/>
+          </w:tcPr>
+          <w:p>
+            <w:pPr>
+              <w:jc w:val="both"/>
+              <w:rPr>
+                <w:b/>
+                <w:sz w:val="18"/>
+                <w:szCs w:val="18"/>
+              </w:rPr>
+            </w:pPr>
+            <w:r>
+              <w:rPr>
+                <w:b/>
+                <w:sz w:val="18"/>
+                <w:szCs w:val="18"/>
+              </w:rPr>
+              <w:t>Example</w:t>
+            </w:r>
+            <w:r>
+              <w:rPr>
+                <w:b/>
+                <w:sz w:val="18"/>
+                <w:szCs w:val="18"/>
+              </w:rPr>
+              <w:t xml:space="preserve"> or Value</w:t>
+            </w:r>
+          </w:p>
+        </w:tc>
+      </w:tr>
+      <w:tr>
+        <w:tc>
+          <w:tcPr>
+            <w:tcW w:w="2254" w:type="dxa"/>
+          </w:tcPr>
+          <w:p>
+            <w:pPr>
+              <w:rPr>
+                <w:sz w:val="18"/>
+                <w:szCs w:val="18"/>
+              </w:rPr>
+            </w:pPr>
+            <w:r>
+              <w:rPr>
+                <w:sz w:val="18"/>
+                <w:szCs w:val="18"/>
+              </w:rPr>
+              <w:t>EXT_SECURITY_SERVICE_ID</w:t>
+            </w:r>
+          </w:p>
+        </w:tc>
+        <w:tc>
+          <w:tcPr>
+            <w:tcW w:w="2276" w:type="dxa"/>
+          </w:tcPr>
+          <w:p>
+            <w:pPr>
+              <w:rPr>
+                <w:sz w:val="18"/>
+                <w:szCs w:val="18"/>
+              </w:rPr>
+            </w:pPr>
+            <w:r>
+              <w:rPr>
+                <w:sz w:val="18"/>
+                <w:szCs w:val="18"/>
+              </w:rPr>
+              <w:t>Some id … (i.e. 1)</w:t>
+            </w:r>
+          </w:p>
+        </w:tc>
+      </w:tr>
+      <w:tr>
+        <w:tc>
+          <w:tcPr>
+            <w:tcW w:w="2254" w:type="dxa"/>
+          </w:tcPr>
+          <w:p>
+            <w:pPr>
+              <w:rPr>
+                <w:sz w:val="18"/>
+                <w:szCs w:val="18"/>
+              </w:rPr>
+            </w:pPr>
+            <w:r>
+              <w:rPr>
+                <w:sz w:val="18"/>
+                <w:szCs w:val="18"/>
+              </w:rPr>
+              <w:t>AUTH_METHOD</w:t>
+            </w:r>
+          </w:p>
+        </w:tc>
+        <w:tc>
+          <w:tcPr>
+            <w:tcW w:w="2276" w:type="dxa"/>
+          </w:tcPr>
+          <w:p>
+            <w:pPr>
+              <w:rPr>
+                <w:sz w:val="18"/>
+                <w:szCs w:val="18"/>
+              </w:rPr>
+            </w:pPr>
+            <w:r>
+              <w:rPr>
+                <w:sz w:val="18"/>
+                <w:szCs w:val="18"/>
+              </w:rPr>
+              <w:t>BEARER</w:t>
+            </w:r>
+          </w:p>
+        </w:tc>
+      </w:tr>
+      <w:tr>
+        <w:tc>
+          <w:tcPr>
+            <w:tcW w:w="2254" w:type="dxa"/>
+          </w:tcPr>
+          <w:p>
+            <w:pPr>
+              <w:rPr>
+                <w:sz w:val="18"/>
+                <w:szCs w:val="18"/>
+              </w:rPr>
+            </w:pPr>
+            <w:r>
+              <w:rPr>
+                <w:sz w:val="18"/>
+                <w:szCs w:val="18"/>
+              </w:rPr>
+              <w:t>ADAPTER_TYPE</w:t>
+            </w:r>
+          </w:p>
+        </w:tc>
+        <w:tc>
+          <w:tcPr>
+            <w:tcW w:w="2276" w:type="dxa"/>
+          </w:tcPr>
+          <w:p>
+            <w:pPr>
+              <w:rPr>
+                <w:sz w:val="18"/>
+                <w:szCs w:val="18"/>
+              </w:rPr>
+            </w:pPr>
+            <w:r>
+              <w:rPr>
+                <w:b/>
+                <w:sz w:val="18"/>
+                <w:szCs w:val="18"/>
+              </w:rPr>
+              <w:t>CONSUMER</w:t>
+            </w:r>
+          </w:p>
+        </w:tc>
+      </w:tr>
+      <w:tr>
+        <w:tc>
+          <w:tcPr>
+            <w:tcW w:w="2254" w:type="dxa"/>
+          </w:tcPr>
+          <w:p>
+            <w:pPr>
+              <w:rPr>
+                <w:sz w:val="18"/>
+                <w:szCs w:val="18"/>
+              </w:rPr>
+            </w:pPr>
+            <w:r>
+              <w:rPr>
+                <w:sz w:val="18"/>
+                <w:szCs w:val="18"/>
+              </w:rPr>
+              <w:t>HTTP_HEADER_VALUE</w:t>
+            </w:r>
+          </w:p>
+        </w:tc>
+        <w:tc>
+          <w:tcPr>
+            <w:tcW w:w="2276" w:type="dxa"/>
+          </w:tcPr>
+          <w:p>
+            <w:pPr>
+              <w:rPr>
+                <w:sz w:val="18"/>
+                <w:szCs w:val="18"/>
+              </w:rPr>
+            </w:pPr>
+            <w:r>
+              <w:rPr>
+                <w:sz w:val="18"/>
+                <w:szCs w:val="18"/>
+              </w:rPr>
+              <w:t>Bearer</w:t>
+            </w:r>
+          </w:p>
+        </w:tc>
+      </w:tr>
+      <w:tr>
+        <w:tc>
+          <w:tcPr>
+            <w:tcW w:w="2254" w:type="dxa"/>
+          </w:tcPr>
+          <w:p>
+            <w:pPr>
+              <w:rPr>
+                <w:sz w:val="18"/>
+                <w:szCs w:val="18"/>
+              </w:rPr>
+            </w:pPr>
+            <w:r>
+              <w:rPr>
+                <w:sz w:val="18"/>
+                <w:szCs w:val="18"/>
+              </w:rPr>
+              <w:t>XML_VALUE</w:t>
+            </w:r>
+          </w:p>
+        </w:tc>
+        <w:tc>
+          <w:tcPr>
+            <w:tcW w:w="2276" w:type="dxa"/>
+          </w:tcPr>
+          <w:p>
+            <w:pPr>
+              <w:rPr>
+                <w:sz w:val="18"/>
+                <w:szCs w:val="18"/>
+              </w:rPr>
+            </w:pPr>
+            <w:r>
+              <w:rPr>
+                <w:sz w:val="18"/>
+                <w:szCs w:val="18"/>
+              </w:rPr>
+              <w:t>Bearer</w:t>
+            </w:r>
+            <w:bookmarkStart w:id="0" w:name="_GoBack"/>
+            <w:bookmarkEnd w:id="0"/>
+          </w:p>
+        </w:tc>
+      </w:tr>
+      <w:tr>
+        <w:tc>
+          <w:tcPr>
+            <w:tcW w:w="2254" w:type="dxa"/>
+          </w:tcPr>
+          <w:p>
+            <w:pPr>
+              <w:rPr>
+                <w:sz w:val="18"/>
+                <w:szCs w:val="18"/>
+              </w:rPr>
+            </w:pPr>
+            <w:r>
+              <w:rPr>
+                <w:sz w:val="18"/>
+                <w:szCs w:val="18"/>
+              </w:rPr>
+              <w:t>TWO_PHASE</w:t>
+            </w:r>
+          </w:p>
+        </w:tc>
+        <w:tc>
+          <w:tcPr>
+            <w:tcW w:w="2276" w:type="dxa"/>
+          </w:tcPr>
+          <w:p>
+            <w:pPr>
+              <w:rPr>
+                <w:sz w:val="18"/>
+                <w:szCs w:val="18"/>
+              </w:rPr>
+            </w:pPr>
+            <w:r>
+              <w:rPr>
+                <w:sz w:val="18"/>
+                <w:szCs w:val="18"/>
+              </w:rPr>
+              <w:t>false</w:t>
+            </w:r>
+          </w:p>
+        </w:tc>
+      </w:tr>
+      <w:tr>
+        <w:tc>
+          <w:tcPr>
+            <w:tcW w:w="2254" w:type="dxa"/>
+          </w:tcPr>
+          <w:p>
+            <w:pPr>
+              <w:rPr>
+                <w:sz w:val="18"/>
+                <w:szCs w:val="18"/>
+              </w:rPr>
+            </w:pPr>
+            <w:r>
+              <w:rPr>
+                <w:sz w:val="18"/>
+                <w:szCs w:val="18"/>
+              </w:rPr>
+              <w:t>IMPLEMENTATION_CLASS</w:t>
+            </w:r>
+          </w:p>
+        </w:tc>
+        <w:tc>
+          <w:tcPr>
+            <w:tcW w:w="2276" w:type="dxa"/>
+          </w:tcPr>
+          <w:p>
+            <w:pPr>
+              <w:rPr>
+                <w:sz w:val="18"/>
+                <w:szCs w:val="18"/>
+              </w:rPr>
+            </w:pPr>
+            <w:r>
+              <w:rPr>
+                <w:sz w:val="20"/>
+                <w:szCs w:val="20"/>
+              </w:rPr>
+              <w:t xml:space="preserve">Fully qualified class name </w:t>
+            </w:r>
+            <w:r>
+              <w:rPr>
+                <w:sz w:val="20"/>
+                <w:szCs w:val="20"/>
+              </w:rPr>
+              <w:t xml:space="preserve">of the </w:t>
+            </w:r>
+            <w:proofErr w:type="spellStart"/>
+            <w:r>
+              <w:rPr>
+                <w:sz w:val="20"/>
+                <w:szCs w:val="20"/>
+              </w:rPr>
+              <w:t>RICOneSecurityService</w:t>
+            </w:r>
+            <w:proofErr w:type="spellEnd"/>
+            <w:r>
+              <w:rPr>
+                <w:sz w:val="20"/>
+                <w:szCs w:val="20"/>
+              </w:rPr>
+              <w:t xml:space="preserve"> class.</w:t>
+            </w:r>
+            <w:r>
+              <w:rPr>
+                <w:sz w:val="20"/>
+                <w:szCs w:val="20"/>
+              </w:rPr>
+              <w:t xml:space="preserve"> I.e. </w:t>
+            </w:r>
+            <w:r>
+              <w:rPr>
+                <w:rFonts w:ascii="Courier New" w:hAnsi="Courier New" w:cs="Courier New"/>
+                <w:sz w:val="18"/>
+                <w:szCs w:val="18"/>
+              </w:rPr>
+              <w:t>systemic.sif3.demo.security.RICOneSecurityService</w:t>
+            </w:r>
+          </w:p>
+        </w:tc>
+      </w:tr>
+    </w:tbl>
+    <w:p>
+      <w:pPr>
+        <w:jc w:val="both"/>
+      </w:pPr>
+    </w:p>
+    <w:p>
+      <w:pPr>
+        <w:jc w:val="both"/>
+      </w:pPr>
+      <w:r>
+        <w:t>Finally</w:t>
+      </w:r>
+      <w:r>
+        <w:t xml:space="preserve"> you need to configure </w:t>
+      </w:r>
+      <w:r>
+        <w:t xml:space="preserve">a couple values in </w:t>
+      </w:r>
+      <w:r>
+        <w:t xml:space="preserve">the consumer properties file </w:t>
+      </w:r>
+      <w:r>
+        <w:t xml:space="preserve">that will be needed with the </w:t>
+      </w:r>
+      <w:proofErr w:type="spellStart"/>
+      <w:r>
+        <w:t>RICOneSecurityService</w:t>
+      </w:r>
+      <w:proofErr w:type="spellEnd"/>
+      <w:r>
+        <w:t xml:space="preserve"> </w:t>
+      </w:r>
+      <w:r>
+        <w:t xml:space="preserve">security class. Set the following properties in the </w:t>
+      </w:r>
+      <w:proofErr w:type="spellStart"/>
+      <w:r>
+        <w:t>RicOneConsumer.properties</w:t>
+      </w:r>
+      <w:proofErr w:type="spellEnd"/>
+      <w:r>
+        <w:t xml:space="preserve"> file:</w:t>
+      </w:r>
+    </w:p>
+    <w:tbl>
+      <w:tblPr>
+        <w:tblStyle w:val="TableGrid"/>
+        <w:tblW w:w="9231" w:type="dxa"/>
         <w:tblInd w:w="108" w:type="dxa"/>
         <w:tblLook w:val="04A0" w:firstRow="1" w:lastRow="0" w:firstColumn="1" w:lastColumn="0" w:noHBand="0" w:noVBand="1"/>
       </w:tblPr>
@@ -2307,7 +2675,7 @@
       <w:tr>
         <w:tc>
           <w:tcPr>
-            <w:tcW w:w="2575" w:type="dxa"/>
+            <w:tcW w:w="3722" w:type="dxa"/>
             <w:shd w:val="clear" w:color="auto" w:fill="F2F2F2" w:themeFill="background1" w:themeFillShade="F2"/>
           </w:tcPr>
           <w:p>
@@ -2330,7 +2698,7 @@
         </w:tc>
         <w:tc>
           <w:tcPr>
-            <w:tcW w:w="6639" w:type="dxa"/>
+            <w:tcW w:w="5509" w:type="dxa"/>
             <w:shd w:val="clear" w:color="auto" w:fill="F2F2F2" w:themeFill="background1" w:themeFillShade="F2"/>
           </w:tcPr>
           <w:p>
@@ -2355,7 +2723,7 @@
       <w:tr>
         <w:tc>
           <w:tcPr>
-            <w:tcW w:w="2575" w:type="dxa"/>
+            <w:tcW w:w="3722" w:type="dxa"/>
           </w:tcPr>
           <w:p>
             <w:pPr>
@@ -2370,14 +2738,14 @@
                 <w:sz w:val="20"/>
                 <w:szCs w:val="20"/>
               </w:rPr>
-              <w:t>adapter.security.service</w:t>
+              <w:t>security.service.property.ricOne.authUrl</w:t>
             </w:r>
             <w:proofErr w:type="spellEnd"/>
           </w:p>
         </w:tc>
         <w:tc>
           <w:tcPr>
-            <w:tcW w:w="6639" w:type="dxa"/>
+            <w:tcW w:w="5509" w:type="dxa"/>
           </w:tcPr>
           <w:p>
             <w:pPr>
@@ -2391,45 +2759,43 @@
                 <w:sz w:val="20"/>
                 <w:szCs w:val="20"/>
               </w:rPr>
-              <w:t xml:space="preserve">Fully qualified class name </w:t>
-            </w:r>
-            <w:r>
-              <w:rPr>
-                <w:sz w:val="20"/>
-                <w:szCs w:val="20"/>
-              </w:rPr>
-              <w:t xml:space="preserve">of the </w:t>
-            </w:r>
-            <w:proofErr w:type="spellStart"/>
-            <w:r>
-              <w:rPr>
-                <w:sz w:val="20"/>
-                <w:szCs w:val="20"/>
-              </w:rPr>
-              <w:t>RICOneSecurityService</w:t>
-            </w:r>
-            <w:proofErr w:type="spellEnd"/>
-            <w:r>
-              <w:rPr>
-                <w:sz w:val="20"/>
-                <w:szCs w:val="20"/>
-              </w:rPr>
-              <w:t xml:space="preserve"> class.</w:t>
-            </w:r>
-            <w:r>
-              <w:rPr>
-                <w:sz w:val="20"/>
-                <w:szCs w:val="20"/>
-              </w:rPr>
-              <w:t xml:space="preserve"> I.e. </w:t>
-            </w:r>
-            <w:r>
-              <w:rPr>
-                <w:rFonts w:ascii="Courier New" w:hAnsi="Courier New" w:cs="Courier New"/>
+              <w:t>Value of “</w:t>
+            </w:r>
+            <w:r>
+              <w:rPr>
+                <w:sz w:val="20"/>
+                <w:szCs w:val="20"/>
+              </w:rPr>
+              <w:t>OAuth Server endpoint</w:t>
+            </w:r>
+            <w:r>
+              <w:rPr>
+                <w:sz w:val="20"/>
+                <w:szCs w:val="20"/>
+              </w:rPr>
+              <w:t xml:space="preserve">” from </w:t>
+            </w:r>
+            <w:r>
+              <w:rPr>
+                <w:sz w:val="20"/>
+                <w:szCs w:val="20"/>
+              </w:rPr>
+              <w:t>Section 1.</w:t>
+            </w:r>
+            <w:r>
+              <w:rPr>
+                <w:sz w:val="20"/>
+                <w:szCs w:val="20"/>
+              </w:rPr>
+              <w:t xml:space="preserve"> This will look something like this: </w:t>
+            </w:r>
+            <w:r>
+              <w:rPr>
+                <w:rFonts w:ascii="Consolas" w:hAnsi="Consolas" w:cs="Consolas"/>
                 <w:sz w:val="18"/>
                 <w:szCs w:val="18"/>
               </w:rPr>
-              <w:t>systemic.sif3.demo.security.RICOneSecurityService</w:t>
+              <w:t>https://auth.test.ricone.org/login</w:t>
             </w:r>
           </w:p>
         </w:tc>
@@ -2437,7 +2803,7 @@
       <w:tr>
         <w:tc>
           <w:tcPr>
-            <w:tcW w:w="2575" w:type="dxa"/>
+            <w:tcW w:w="3722" w:type="dxa"/>
           </w:tcPr>
           <w:p>
             <w:pPr>
@@ -2452,94 +2818,14 @@
                 <w:sz w:val="20"/>
                 <w:szCs w:val="20"/>
               </w:rPr>
-              <w:t>security.service.property.ricOne.authUrl</w:t>
+              <w:t>security.service.property.ricOne.providerId</w:t>
             </w:r>
             <w:proofErr w:type="spellEnd"/>
           </w:p>
         </w:tc>
         <w:tc>
           <w:tcPr>
-            <w:tcW w:w="6639" w:type="dxa"/>
-          </w:tcPr>
-          <w:p>
-            <w:pPr>
-              <w:rPr>
-                <w:sz w:val="20"/>
-                <w:szCs w:val="20"/>
-              </w:rPr>
-            </w:pPr>
-            <w:r>
-              <w:rPr>
-                <w:sz w:val="20"/>
-                <w:szCs w:val="20"/>
-              </w:rPr>
-              <w:t>Value of “</w:t>
-            </w:r>
-            <w:r>
-              <w:rPr>
-                <w:sz w:val="20"/>
-                <w:szCs w:val="20"/>
-              </w:rPr>
-              <w:t>OAuth Server endpoint</w:t>
-            </w:r>
-            <w:r>
-              <w:rPr>
-                <w:sz w:val="20"/>
-                <w:szCs w:val="20"/>
-              </w:rPr>
-              <w:t xml:space="preserve">” from </w:t>
-            </w:r>
-            <w:r>
-              <w:rPr>
-                <w:sz w:val="20"/>
-                <w:szCs w:val="20"/>
-              </w:rPr>
-              <w:t>Section 1.</w:t>
-            </w:r>
-            <w:r>
-              <w:rPr>
-                <w:sz w:val="20"/>
-                <w:szCs w:val="20"/>
-              </w:rPr>
-              <w:t xml:space="preserve"> This will look something like this: </w:t>
-            </w:r>
-            <w:r>
-              <w:rPr>
-                <w:rFonts w:ascii="Consolas" w:hAnsi="Consolas" w:cs="Consolas"/>
-                <w:sz w:val="18"/>
-                <w:szCs w:val="18"/>
-              </w:rPr>
-              <w:t>https://auth.test.ricone.org/login</w:t>
-            </w:r>
-          </w:p>
-        </w:tc>
-      </w:tr>
-      <w:tr>
-        <w:tc>
-          <w:tcPr>
-            <w:tcW w:w="2575" w:type="dxa"/>
-          </w:tcPr>
-          <w:p>
-            <w:pPr>
-              <w:rPr>
-                <w:sz w:val="20"/>
-                <w:szCs w:val="20"/>
-              </w:rPr>
-            </w:pPr>
-            <w:proofErr w:type="spellStart"/>
-            <w:r>
-              <w:rPr>
-                <w:sz w:val="20"/>
-                <w:szCs w:val="20"/>
-              </w:rPr>
-              <w:t>security.service.property.ricOne.providerId</w:t>
-            </w:r>
-            <w:proofErr w:type="spellEnd"/>
-          </w:p>
-        </w:tc>
-        <w:tc>
-          <w:tcPr>
-            <w:tcW w:w="6639" w:type="dxa"/>
+            <w:tcW w:w="5509" w:type="dxa"/>
           </w:tcPr>
           <w:p>
             <w:pPr>
@@ -2979,7 +3265,7 @@
     <w:lsdException w:name="Subtitle" w:semiHidden="0" w:uiPriority="11" w:unhideWhenUsed="0" w:qFormat="1"/>
     <w:lsdException w:name="Strong" w:semiHidden="0" w:uiPriority="22" w:unhideWhenUsed="0" w:qFormat="1"/>
     <w:lsdException w:name="Emphasis" w:semiHidden="0" w:uiPriority="20" w:unhideWhenUsed="0" w:qFormat="1"/>
-    <w:lsdException w:name="Table Grid" w:semiHidden="0" w:uiPriority="59" w:unhideWhenUsed="0"/>
+    <w:lsdException w:name="Table Grid" w:semiHidden="0" w:uiPriority="0" w:unhideWhenUsed="0"/>
     <w:lsdException w:name="Placeholder Text" w:unhideWhenUsed="0"/>
     <w:lsdException w:name="No Spacing" w:semiHidden="0" w:uiPriority="1" w:unhideWhenUsed="0" w:qFormat="1"/>
     <w:lsdException w:name="Light Shading" w:semiHidden="0" w:uiPriority="60" w:unhideWhenUsed="0"/>
@@ -3274,7 +3560,6 @@
   <w:style w:type="table" w:styleId="TableGrid">
     <w:name w:val="Table Grid"/>
     <w:basedOn w:val="TableNormal"/>
-    <w:uiPriority w:val="59"/>
     <w:rsid w:val="00A23D04"/>
     <w:pPr>
       <w:spacing w:line="240" w:lineRule="auto"/>
@@ -3336,7 +3621,7 @@
     <w:lsdException w:name="Subtitle" w:semiHidden="0" w:uiPriority="11" w:unhideWhenUsed="0" w:qFormat="1"/>
     <w:lsdException w:name="Strong" w:semiHidden="0" w:uiPriority="22" w:unhideWhenUsed="0" w:qFormat="1"/>
     <w:lsdException w:name="Emphasis" w:semiHidden="0" w:uiPriority="20" w:unhideWhenUsed="0" w:qFormat="1"/>
-    <w:lsdException w:name="Table Grid" w:semiHidden="0" w:uiPriority="59" w:unhideWhenUsed="0"/>
+    <w:lsdException w:name="Table Grid" w:semiHidden="0" w:uiPriority="0" w:unhideWhenUsed="0"/>
     <w:lsdException w:name="Placeholder Text" w:unhideWhenUsed="0"/>
     <w:lsdException w:name="No Spacing" w:semiHidden="0" w:uiPriority="1" w:unhideWhenUsed="0" w:qFormat="1"/>
     <w:lsdException w:name="Light Shading" w:semiHidden="0" w:uiPriority="60" w:unhideWhenUsed="0"/>
@@ -3631,7 +3916,6 @@
   <w:style w:type="table" w:styleId="TableGrid">
     <w:name w:val="Table Grid"/>
     <w:basedOn w:val="TableNormal"/>
-    <w:uiPriority w:val="59"/>
     <w:rsid w:val="00A23D04"/>
     <w:pPr>
       <w:spacing w:line="240" w:lineRule="auto"/>
@@ -3940,7 +4224,7 @@
 </file>
 
 <file path=customXml/itemProps1.xml><?xml version="1.0" encoding="utf-8"?>
-<ds:datastoreItem xmlns:ds="http://schemas.openxmlformats.org/officeDocument/2006/customXml" ds:itemID="{137AB991-EB91-45FD-8026-17AEC0AF21DD}">
+<ds:datastoreItem xmlns:ds="http://schemas.openxmlformats.org/officeDocument/2006/customXml" ds:itemID="{7787859D-D29B-4257-AC04-8FE80C46F0EB}">
   <ds:schemaRefs>
     <ds:schemaRef ds:uri="http://schemas.openxmlformats.org/officeDocument/2006/bibliography"/>
   </ds:schemaRefs>

</xml_diff>